<commit_message>
SQL fixes & BD Diagram
Fixed missing attribute in Table;
FInal database diagram.
</commit_message>
<xml_diff>
--- a/Fase 1/Fase 1.docx
+++ b/Fase 1/Fase 1.docx
@@ -21971,146 +21971,6 @@
     </w:p>
     <w:p>
       <w:pPr>
-        <w:spacing w:line="360" w:lineRule="auto"/>
-        <w:rPr>
-          <w:rFonts w:ascii="Times New Roman" w:hAnsi="Times New Roman" w:cs="Times New Roman"/>
-          <w:sz w:val="24"/>
-          <w:szCs w:val="24"/>
-        </w:rPr>
-      </w:pPr>
-    </w:p>
-    <w:p>
-      <w:pPr>
-        <w:spacing w:line="360" w:lineRule="auto"/>
-        <w:rPr>
-          <w:rFonts w:ascii="Times New Roman" w:hAnsi="Times New Roman" w:cs="Times New Roman"/>
-          <w:sz w:val="24"/>
-          <w:szCs w:val="24"/>
-        </w:rPr>
-      </w:pPr>
-    </w:p>
-    <w:p>
-      <w:pPr>
-        <w:spacing w:line="360" w:lineRule="auto"/>
-        <w:rPr>
-          <w:rFonts w:ascii="Times New Roman" w:hAnsi="Times New Roman" w:cs="Times New Roman"/>
-          <w:sz w:val="24"/>
-          <w:szCs w:val="24"/>
-        </w:rPr>
-      </w:pPr>
-    </w:p>
-    <w:p>
-      <w:pPr>
-        <w:spacing w:line="360" w:lineRule="auto"/>
-        <w:rPr>
-          <w:rFonts w:ascii="Times New Roman" w:hAnsi="Times New Roman" w:cs="Times New Roman"/>
-          <w:sz w:val="24"/>
-          <w:szCs w:val="24"/>
-        </w:rPr>
-      </w:pPr>
-    </w:p>
-    <w:p>
-      <w:pPr>
-        <w:spacing w:line="360" w:lineRule="auto"/>
-        <w:rPr>
-          <w:rFonts w:ascii="Times New Roman" w:hAnsi="Times New Roman" w:cs="Times New Roman"/>
-          <w:sz w:val="24"/>
-          <w:szCs w:val="24"/>
-        </w:rPr>
-      </w:pPr>
-    </w:p>
-    <w:p>
-      <w:pPr>
-        <w:spacing w:line="360" w:lineRule="auto"/>
-        <w:rPr>
-          <w:rFonts w:ascii="Times New Roman" w:hAnsi="Times New Roman" w:cs="Times New Roman"/>
-          <w:sz w:val="24"/>
-          <w:szCs w:val="24"/>
-        </w:rPr>
-      </w:pPr>
-    </w:p>
-    <w:p>
-      <w:pPr>
-        <w:spacing w:line="360" w:lineRule="auto"/>
-        <w:rPr>
-          <w:rFonts w:ascii="Times New Roman" w:hAnsi="Times New Roman" w:cs="Times New Roman"/>
-          <w:sz w:val="24"/>
-          <w:szCs w:val="24"/>
-        </w:rPr>
-      </w:pPr>
-    </w:p>
-    <w:p>
-      <w:pPr>
-        <w:spacing w:line="360" w:lineRule="auto"/>
-        <w:rPr>
-          <w:rFonts w:ascii="Times New Roman" w:hAnsi="Times New Roman" w:cs="Times New Roman"/>
-          <w:sz w:val="24"/>
-          <w:szCs w:val="24"/>
-        </w:rPr>
-      </w:pPr>
-    </w:p>
-    <w:p>
-      <w:pPr>
-        <w:spacing w:line="360" w:lineRule="auto"/>
-        <w:rPr>
-          <w:rFonts w:ascii="Times New Roman" w:hAnsi="Times New Roman" w:cs="Times New Roman"/>
-          <w:sz w:val="24"/>
-          <w:szCs w:val="24"/>
-        </w:rPr>
-      </w:pPr>
-    </w:p>
-    <w:p>
-      <w:pPr>
-        <w:spacing w:line="360" w:lineRule="auto"/>
-        <w:rPr>
-          <w:rFonts w:ascii="Times New Roman" w:hAnsi="Times New Roman" w:cs="Times New Roman"/>
-          <w:sz w:val="24"/>
-          <w:szCs w:val="24"/>
-        </w:rPr>
-      </w:pPr>
-    </w:p>
-    <w:p>
-      <w:pPr>
-        <w:spacing w:line="360" w:lineRule="auto"/>
-        <w:rPr>
-          <w:rFonts w:ascii="Times New Roman" w:hAnsi="Times New Roman" w:cs="Times New Roman"/>
-          <w:sz w:val="24"/>
-          <w:szCs w:val="24"/>
-        </w:rPr>
-      </w:pPr>
-    </w:p>
-    <w:p>
-      <w:pPr>
-        <w:spacing w:line="360" w:lineRule="auto"/>
-        <w:rPr>
-          <w:rFonts w:ascii="Times New Roman" w:hAnsi="Times New Roman" w:cs="Times New Roman"/>
-          <w:sz w:val="24"/>
-          <w:szCs w:val="24"/>
-        </w:rPr>
-      </w:pPr>
-    </w:p>
-    <w:p>
-      <w:pPr>
-        <w:spacing w:line="360" w:lineRule="auto"/>
-        <w:rPr>
-          <w:rFonts w:ascii="Times New Roman" w:hAnsi="Times New Roman" w:cs="Times New Roman"/>
-          <w:sz w:val="24"/>
-          <w:szCs w:val="24"/>
-        </w:rPr>
-      </w:pPr>
-    </w:p>
-    <w:p>
-      <w:pPr>
-        <w:spacing w:line="360" w:lineRule="auto"/>
-        <w:rPr>
-          <w:rFonts w:ascii="Times New Roman" w:hAnsi="Times New Roman" w:cs="Times New Roman"/>
-          <w:sz w:val="24"/>
-          <w:szCs w:val="24"/>
-        </w:rPr>
-      </w:pPr>
-    </w:p>
-    <w:p>
-      <w:pPr>
         <w:pStyle w:val="Default"/>
         <w:spacing w:line="360" w:lineRule="auto"/>
         <w:rPr>
@@ -22124,21 +21984,94 @@
       <w:r>
         <w:rPr>
           <w:rFonts w:ascii="Times New Roman" w:hAnsi="Times New Roman" w:cs="Times New Roman"/>
+          <w:b/>
+          <w:bCs/>
+          <w:sz w:val="28"/>
+          <w:szCs w:val="28"/>
+        </w:rPr>
+        <w:lastRenderedPageBreak/>
+        <w:t>4</w:t>
+      </w:r>
+      <w:r>
+        <w:rPr>
+          <w:rFonts w:ascii="Times New Roman" w:hAnsi="Times New Roman" w:cs="Times New Roman"/>
+          <w:b/>
+          <w:bCs/>
+          <w:sz w:val="28"/>
+          <w:szCs w:val="28"/>
+        </w:rPr>
+        <w:t xml:space="preserve"> </w:t>
+      </w:r>
+      <w:r>
+        <w:rPr>
+          <w:rFonts w:ascii="Times New Roman" w:hAnsi="Times New Roman" w:cs="Times New Roman"/>
+          <w:b/>
+          <w:bCs/>
+          <w:sz w:val="28"/>
+          <w:szCs w:val="28"/>
+        </w:rPr>
+        <w:t>Diagrama</w:t>
+      </w:r>
+      <w:r>
+        <w:rPr>
+          <w:rFonts w:ascii="Times New Roman" w:hAnsi="Times New Roman" w:cs="Times New Roman"/>
+          <w:b/>
+          <w:bCs/>
+          <w:sz w:val="28"/>
+          <w:szCs w:val="28"/>
+        </w:rPr>
+        <w:t xml:space="preserve"> da base de dados</w:t>
+      </w:r>
+      <w:r>
+        <w:rPr>
+          <w:rFonts w:ascii="Times New Roman" w:hAnsi="Times New Roman" w:cs="Times New Roman"/>
+          <w:b/>
+          <w:bCs/>
+          <w:sz w:val="28"/>
+          <w:szCs w:val="28"/>
+        </w:rPr>
+        <w:t xml:space="preserve"> “Hospital”</w:t>
+      </w:r>
+    </w:p>
+    <w:p>
+      <w:pPr>
+        <w:pStyle w:val="Default"/>
+        <w:spacing w:line="360" w:lineRule="auto"/>
+        <w:rPr>
+          <w:rFonts w:ascii="Times New Roman" w:hAnsi="Times New Roman" w:cs="Times New Roman"/>
+          <w:b/>
+          <w:bCs/>
+          <w:sz w:val="28"/>
+          <w:szCs w:val="28"/>
+        </w:rPr>
+      </w:pPr>
+    </w:p>
+    <w:p>
+      <w:pPr>
+        <w:pStyle w:val="Default"/>
+        <w:spacing w:line="360" w:lineRule="auto"/>
+        <w:rPr>
+          <w:rFonts w:ascii="Times New Roman" w:hAnsi="Times New Roman" w:cs="Times New Roman"/>
+          <w:b/>
+          <w:bCs/>
+          <w:sz w:val="28"/>
+          <w:szCs w:val="28"/>
+        </w:rPr>
+      </w:pPr>
+      <w:r>
+        <w:rPr>
+          <w:rFonts w:ascii="Times New Roman" w:hAnsi="Times New Roman" w:cs="Times New Roman"/>
+          <w:b/>
+          <w:bCs/>
           <w:noProof/>
+          <w:sz w:val="28"/>
+          <w:szCs w:val="28"/>
         </w:rPr>
         <w:drawing>
-          <wp:anchor distT="0" distB="0" distL="114300" distR="114300" simplePos="0" relativeHeight="251658240" behindDoc="1" locked="0" layoutInCell="1" allowOverlap="1" wp14:anchorId="4D42B690" wp14:editId="5A314E64">
-            <wp:simplePos x="0" y="0"/>
-            <wp:positionH relativeFrom="margin">
-              <wp:posOffset>-563880</wp:posOffset>
-            </wp:positionH>
-            <wp:positionV relativeFrom="margin">
-              <wp:posOffset>-699135</wp:posOffset>
-            </wp:positionV>
-            <wp:extent cx="10107994" cy="6746603"/>
+          <wp:inline distT="0" distB="0" distL="0" distR="0" wp14:anchorId="7956CEF6" wp14:editId="567972BF">
+            <wp:extent cx="5400040" cy="4972050"/>
             <wp:effectExtent l="0" t="0" r="0" b="0"/>
-            <wp:wrapNone/>
-            <wp:docPr id="1" name="Imagem 1"/>
+            <wp:docPr id="2" name="Imagem 2"/>
             <wp:cNvGraphicFramePr>
               <a:graphicFrameLocks xmlns:a="http://schemas.openxmlformats.org/drawingml/2006/main" noChangeAspect="1"/>
             </wp:cNvGraphicFramePr>
@@ -22146,13 +22079,13 @@
               <a:graphicData uri="http://schemas.openxmlformats.org/drawingml/2006/picture">
                 <pic:pic xmlns:pic="http://schemas.openxmlformats.org/drawingml/2006/picture">
                   <pic:nvPicPr>
-                    <pic:cNvPr id="0" name="Picture 1"/>
+                    <pic:cNvPr id="0" name="Picture 2"/>
                     <pic:cNvPicPr>
                       <a:picLocks noChangeAspect="1" noChangeArrowheads="1"/>
                     </pic:cNvPicPr>
                   </pic:nvPicPr>
                   <pic:blipFill>
-                    <a:blip r:embed="rId6">
+                    <a:blip r:embed="rId6" cstate="print">
                       <a:extLst>
                         <a:ext uri="{28A0092B-C50C-407E-A947-70E740481C1C}">
                           <a14:useLocalDpi xmlns:a14="http://schemas.microsoft.com/office/drawing/2010/main" val="0"/>
@@ -22167,7 +22100,7 @@
                   <pic:spPr bwMode="auto">
                     <a:xfrm>
                       <a:off x="0" y="0"/>
-                      <a:ext cx="10107994" cy="6746603"/>
+                      <a:ext cx="5400040" cy="4972050"/>
                     </a:xfrm>
                     <a:prstGeom prst="rect">
                       <a:avLst/>
@@ -22180,79 +22113,13 @@
                 </pic:pic>
               </a:graphicData>
             </a:graphic>
-            <wp14:sizeRelH relativeFrom="margin">
-              <wp14:pctWidth>0</wp14:pctWidth>
-            </wp14:sizeRelH>
-            <wp14:sizeRelV relativeFrom="margin">
-              <wp14:pctHeight>0</wp14:pctHeight>
-            </wp14:sizeRelV>
-          </wp:anchor>
+          </wp:inline>
         </w:drawing>
       </w:r>
-      <w:r>
-        <w:rPr>
-          <w:rFonts w:ascii="Times New Roman" w:hAnsi="Times New Roman" w:cs="Times New Roman"/>
-          <w:b/>
-          <w:bCs/>
-          <w:sz w:val="28"/>
-          <w:szCs w:val="28"/>
-        </w:rPr>
-        <w:t>4</w:t>
-      </w:r>
-      <w:r>
-        <w:rPr>
-          <w:rFonts w:ascii="Times New Roman" w:hAnsi="Times New Roman" w:cs="Times New Roman"/>
-          <w:b/>
-          <w:bCs/>
-          <w:sz w:val="28"/>
-          <w:szCs w:val="28"/>
-        </w:rPr>
-        <w:t xml:space="preserve"> </w:t>
-      </w:r>
-      <w:r>
-        <w:rPr>
-          <w:rFonts w:ascii="Times New Roman" w:hAnsi="Times New Roman" w:cs="Times New Roman"/>
-          <w:b/>
-          <w:bCs/>
-          <w:sz w:val="28"/>
-          <w:szCs w:val="28"/>
-        </w:rPr>
-        <w:t>Diagrama</w:t>
-      </w:r>
-      <w:r>
-        <w:rPr>
-          <w:rFonts w:ascii="Times New Roman" w:hAnsi="Times New Roman" w:cs="Times New Roman"/>
-          <w:b/>
-          <w:bCs/>
-          <w:sz w:val="28"/>
-          <w:szCs w:val="28"/>
-        </w:rPr>
-        <w:t xml:space="preserve"> da base de dados</w:t>
-      </w:r>
-      <w:r>
-        <w:rPr>
-          <w:rFonts w:ascii="Times New Roman" w:hAnsi="Times New Roman" w:cs="Times New Roman"/>
-          <w:b/>
-          <w:bCs/>
-          <w:sz w:val="28"/>
-          <w:szCs w:val="28"/>
-        </w:rPr>
-        <w:t xml:space="preserve"> “Hospital”</w:t>
-      </w:r>
-      <w:r>
-        <w:rPr>
-          <w:rFonts w:ascii="Times New Roman" w:hAnsi="Times New Roman" w:cs="Times New Roman"/>
-          <w:b/>
-          <w:bCs/>
-          <w:sz w:val="28"/>
-          <w:szCs w:val="28"/>
-        </w:rPr>
-        <w:t xml:space="preserve"> </w:t>
-      </w:r>
     </w:p>
     <w:sectPr>
-      <w:pgSz w:w="16838" w:h="11906" w:orient="landscape"/>
-      <w:pgMar w:top="1701" w:right="1418" w:bottom="1701" w:left="1418" w:header="709" w:footer="709" w:gutter="0"/>
+      <w:pgSz w:w="11906" w:h="16838"/>
+      <w:pgMar w:top="1418" w:right="1701" w:bottom="1418" w:left="1701" w:header="709" w:footer="709" w:gutter="0"/>
       <w:cols w:space="708"/>
       <w:docGrid w:linePitch="360"/>
     </w:sectPr>

</xml_diff>